<commit_message>
Estudos do dia 02/03/2021
</commit_message>
<xml_diff>
--- a/INFORMÁTICA/Linguagens de programação.docx
+++ b/INFORMÁTICA/Linguagens de programação.docx
@@ -2,6 +2,49 @@
 <file path=word/document.xml><?xml version="1.0" encoding="utf-8"?>
 <w:document xmlns:mc="http://schemas.openxmlformats.org/markup-compatibility/2006" xmlns:o="urn:schemas-microsoft-com:office:office" xmlns:r="http://schemas.openxmlformats.org/officeDocument/2006/relationships" xmlns:m="http://schemas.openxmlformats.org/officeDocument/2006/math" xmlns:v="urn:schemas-microsoft-com:vml" xmlns:wp="http://schemas.openxmlformats.org/drawingml/2006/wordprocessingDrawing" xmlns:w10="urn:schemas-microsoft-com:office:word" xmlns:w="http://schemas.openxmlformats.org/wordprocessingml/2006/main" xmlns:wne="http://schemas.microsoft.com/office/word/2006/wordml" xmlns:sl="http://schemas.openxmlformats.org/schemaLibrary/2006/main" xmlns:a="http://schemas.openxmlformats.org/drawingml/2006/main" xmlns:pic="http://schemas.openxmlformats.org/drawingml/2006/picture" xmlns:c="http://schemas.openxmlformats.org/drawingml/2006/chart" xmlns:lc="http://schemas.openxmlformats.org/drawingml/2006/lockedCanvas" xmlns:dgm="http://schemas.openxmlformats.org/drawingml/2006/diagram" xmlns:wps="http://schemas.microsoft.com/office/word/2010/wordprocessingShape" xmlns:wpg="http://schemas.microsoft.com/office/word/2010/wordprocessingGroup" xmlns:w14="http://schemas.microsoft.com/office/word/2010/wordml" xmlns:w15="http://schemas.microsoft.com/office/word/2012/wordml">
   <w:body>
+    <w:p>
+      <w:pPr>
+        <w:ind w:left="5760" w:firstLine="0"/>
+        <w:jc w:val="right"/>
+        <w:rPr>
+          <w:b w:val="1"/>
+          <w:color w:val="ff0000"/>
+          <w:sz w:val="18"/>
+          <w:szCs w:val="18"/>
+        </w:rPr>
+      </w:pPr>
+      <w:r>
+        <w:rPr>
+          <w:b w:val="1"/>
+          <w:color w:val="ff0000"/>
+          <w:sz w:val="18"/>
+          <w:szCs w:val="18"/>
+          <w:rtl w:val="0"/>
+        </w:rPr>
+        <w:t xml:space="preserve">O CONTEÚDO ESCRITO ABAIXO É APENAS UM RESUMO DOS MEUS ESTUDOS A RESPEITO DE CADA TÓPICO.</w:t>
+      </w:r>
+      <w:r>
+        <w:rPr>
+          <w:rtl w:val="0"/>
+        </w:rPr>
+      </w:r>
+    </w:p>
+    <w:p>
+      <w:pPr>
+        <w:jc w:val="center"/>
+        <w:rPr>
+          <w:b w:val="1"/>
+          <w:sz w:val="48"/>
+          <w:szCs w:val="48"/>
+          <w:u w:val="single"/>
+        </w:rPr>
+      </w:pPr>
+      <w:r>
+        <w:rPr>
+          <w:rtl w:val="0"/>
+        </w:rPr>
+      </w:r>
+    </w:p>
     <w:p>
       <w:pPr>
         <w:jc w:val="center"/>
@@ -1575,7 +1618,7 @@
           <w:szCs w:val="24"/>
           <w:rtl w:val="0"/>
         </w:rPr>
-        <w:t xml:space="preserve">A parte física do computador é denominada </w:t>
+        <w:t xml:space="preserve">    A parte física do computador é denominada </w:t>
       </w:r>
       <w:r>
         <w:rPr>
@@ -1937,7 +1980,7 @@
           <w:szCs w:val="24"/>
           <w:rtl w:val="0"/>
         </w:rPr>
-        <w:t xml:space="preserve">Linguagem de programação</w:t>
+        <w:t xml:space="preserve">    Linguagem de programação</w:t>
       </w:r>
       <w:r>
         <w:rPr>
@@ -2063,7 +2106,7 @@
           <w:szCs w:val="24"/>
           <w:rtl w:val="0"/>
         </w:rPr>
-        <w:t xml:space="preserve">É uma linguagem orientada para máquina, cujas instruções têm geralmente uma correspondência um-para-um com as instruções de máquina, e que pode permitir  facilidades tais como o uso de microinstruções. Para ser executada pelo computador, necessita passar pela fase de montagem (</w:t>
+        <w:t xml:space="preserve">    É uma linguagem orientada para máquina, cujas instruções têm geralmente uma correspondência um-para-um com as instruções de máquina, e que pode permitir  facilidades tais como o uso de microinstruções. Para ser executada pelo computador, necessita passar pela fase de montagem (</w:t>
       </w:r>
       <w:r>
         <w:rPr>
@@ -2097,6 +2140,866 @@
           <w:rtl w:val="0"/>
         </w:rPr>
         <w:t xml:space="preserve"> Program), que traduz suas instruções para instruções de máquinas executáveis pelo computador.</w:t>
+      </w:r>
+    </w:p>
+    <w:p>
+      <w:pPr>
+        <w:ind w:left="0" w:firstLine="0"/>
+        <w:jc w:val="left"/>
+        <w:rPr>
+          <w:sz w:val="24"/>
+          <w:szCs w:val="24"/>
+        </w:rPr>
+      </w:pPr>
+      <w:r>
+        <w:rPr>
+          <w:rtl w:val="0"/>
+        </w:rPr>
+      </w:r>
+    </w:p>
+    <w:p>
+      <w:pPr>
+        <w:ind w:left="0" w:firstLine="0"/>
+        <w:jc w:val="left"/>
+        <w:rPr>
+          <w:sz w:val="24"/>
+          <w:szCs w:val="24"/>
+        </w:rPr>
+      </w:pPr>
+      <w:r>
+        <w:rPr>
+          <w:rtl w:val="0"/>
+        </w:rPr>
+      </w:r>
+    </w:p>
+    <w:p>
+      <w:pPr>
+        <w:ind w:left="0" w:firstLine="0"/>
+        <w:jc w:val="left"/>
+        <w:rPr>
+          <w:b w:val="1"/>
+          <w:sz w:val="28"/>
+          <w:szCs w:val="28"/>
+        </w:rPr>
+      </w:pPr>
+      <w:r>
+        <w:rPr>
+          <w:sz w:val="24"/>
+          <w:szCs w:val="24"/>
+          <w:rtl w:val="0"/>
+        </w:rPr>
+        <w:tab/>
+      </w:r>
+      <w:r>
+        <w:rPr>
+          <w:b w:val="1"/>
+          <w:sz w:val="28"/>
+          <w:szCs w:val="28"/>
+          <w:rtl w:val="0"/>
+        </w:rPr>
+        <w:t xml:space="preserve">Linguagem COBOL</w:t>
+      </w:r>
+    </w:p>
+    <w:p>
+      <w:pPr>
+        <w:ind w:left="0" w:firstLine="0"/>
+        <w:jc w:val="left"/>
+        <w:rPr>
+          <w:sz w:val="24"/>
+          <w:szCs w:val="24"/>
+        </w:rPr>
+      </w:pPr>
+      <w:r>
+        <w:rPr>
+          <w:sz w:val="24"/>
+          <w:szCs w:val="24"/>
+          <w:rtl w:val="0"/>
+        </w:rPr>
+        <w:t xml:space="preserve">    É uma linguagem de programação clássica, originada na Terceira Geração. O nome, sigla de Common Business Oriented Language (Linguagem Orientada aos Negócios), define seu objetivo principal: aplicação em sistemas comerciais, financeiros e administrativos para empresas e governos. Tem sido permanentemente atualizado: o </w:t>
+      </w:r>
+      <w:r>
+        <w:rPr>
+          <w:b w:val="1"/>
+          <w:sz w:val="24"/>
+          <w:szCs w:val="24"/>
+          <w:rtl w:val="0"/>
+        </w:rPr>
+        <w:t xml:space="preserve">COBOL 2002 </w:t>
+      </w:r>
+      <w:r>
+        <w:rPr>
+          <w:sz w:val="24"/>
+          <w:szCs w:val="24"/>
+          <w:rtl w:val="0"/>
+        </w:rPr>
+        <w:t xml:space="preserve">já inclui suporte para programação orientada a objetos e outras características da linguagem moderna.</w:t>
+      </w:r>
+    </w:p>
+    <w:p>
+      <w:pPr>
+        <w:ind w:left="0" w:firstLine="0"/>
+        <w:jc w:val="left"/>
+        <w:rPr>
+          <w:sz w:val="24"/>
+          <w:szCs w:val="24"/>
+        </w:rPr>
+      </w:pPr>
+      <w:r>
+        <w:rPr>
+          <w:sz w:val="24"/>
+          <w:szCs w:val="24"/>
+          <w:rtl w:val="0"/>
+        </w:rPr>
+        <w:t xml:space="preserve">    Criado em 1959 durante a CODASYL (Conference on Data Systems Language), um dos três comitês propostos em uma reunião no Pentágono em maio daquele ano, foi lançado comercialmente em agosto de 1961.</w:t>
+      </w:r>
+    </w:p>
+    <w:p>
+      <w:pPr>
+        <w:ind w:left="0" w:firstLine="0"/>
+        <w:jc w:val="left"/>
+        <w:rPr>
+          <w:sz w:val="24"/>
+          <w:szCs w:val="24"/>
+        </w:rPr>
+      </w:pPr>
+      <w:r>
+        <w:rPr>
+          <w:rtl w:val="0"/>
+        </w:rPr>
+      </w:r>
+    </w:p>
+    <w:p>
+      <w:pPr>
+        <w:ind w:left="0" w:firstLine="0"/>
+        <w:jc w:val="left"/>
+        <w:rPr>
+          <w:sz w:val="28"/>
+          <w:szCs w:val="28"/>
+        </w:rPr>
+      </w:pPr>
+      <w:r>
+        <w:rPr>
+          <w:sz w:val="24"/>
+          <w:szCs w:val="24"/>
+          <w:rtl w:val="0"/>
+        </w:rPr>
+        <w:tab/>
+      </w:r>
+      <w:r>
+        <w:rPr>
+          <w:b w:val="1"/>
+          <w:sz w:val="28"/>
+          <w:szCs w:val="28"/>
+          <w:rtl w:val="0"/>
+        </w:rPr>
+        <w:t xml:space="preserve">Linguagem C</w:t>
+      </w:r>
+      <w:r>
+        <w:rPr>
+          <w:rtl w:val="0"/>
+        </w:rPr>
+      </w:r>
+    </w:p>
+    <w:p>
+      <w:pPr>
+        <w:ind w:left="0" w:firstLine="0"/>
+        <w:jc w:val="left"/>
+        <w:rPr>
+          <w:sz w:val="24"/>
+          <w:szCs w:val="24"/>
+        </w:rPr>
+      </w:pPr>
+      <w:r>
+        <w:rPr>
+          <w:sz w:val="24"/>
+          <w:szCs w:val="24"/>
+          <w:rtl w:val="0"/>
+        </w:rPr>
+        <w:t xml:space="preserve">    É uma linguagem de programação compilada, de propósito geral, estruturada, imperativa, procedural, de alto nível, padronizada pela ISO, criada por Dennis Ritchie, no AT&amp;T Bell Labs, para desenvolver o sistema operacional Unix (originalmente escrito em Assembly).</w:t>
+      </w:r>
+    </w:p>
+    <w:p>
+      <w:pPr>
+        <w:ind w:left="0" w:firstLine="0"/>
+        <w:jc w:val="left"/>
+        <w:rPr>
+          <w:sz w:val="24"/>
+          <w:szCs w:val="24"/>
+        </w:rPr>
+      </w:pPr>
+      <w:r>
+        <w:rPr>
+          <w:sz w:val="24"/>
+          <w:szCs w:val="24"/>
+          <w:rtl w:val="0"/>
+        </w:rPr>
+        <w:t xml:space="preserve">    </w:t>
+      </w:r>
+      <w:r>
+        <w:rPr>
+          <w:b w:val="1"/>
+          <w:sz w:val="24"/>
+          <w:szCs w:val="24"/>
+          <w:rtl w:val="0"/>
+        </w:rPr>
+        <w:t xml:space="preserve">C</w:t>
+      </w:r>
+      <w:r>
+        <w:rPr>
+          <w:sz w:val="24"/>
+          <w:szCs w:val="24"/>
+          <w:rtl w:val="0"/>
+        </w:rPr>
+        <w:t xml:space="preserve"> é uma das linguagens de programação mais populares; são poucas as arquiteturas para as quais não existem compiladores para ela. Tem influenciado muitas outras linguagens, mais notavelmente </w:t>
+      </w:r>
+      <w:r>
+        <w:rPr>
+          <w:b w:val="1"/>
+          <w:sz w:val="24"/>
+          <w:szCs w:val="24"/>
+          <w:rtl w:val="0"/>
+        </w:rPr>
+        <w:t xml:space="preserve">C++,</w:t>
+      </w:r>
+      <w:r>
+        <w:rPr>
+          <w:sz w:val="24"/>
+          <w:szCs w:val="24"/>
+          <w:rtl w:val="0"/>
+        </w:rPr>
+        <w:t xml:space="preserve"> que começou como uma extensão sua.</w:t>
+      </w:r>
+    </w:p>
+    <w:p>
+      <w:pPr>
+        <w:ind w:left="0" w:firstLine="0"/>
+        <w:jc w:val="left"/>
+        <w:rPr>
+          <w:sz w:val="24"/>
+          <w:szCs w:val="24"/>
+        </w:rPr>
+      </w:pPr>
+      <w:r>
+        <w:rPr>
+          <w:rtl w:val="0"/>
+        </w:rPr>
+      </w:r>
+    </w:p>
+    <w:p>
+      <w:pPr>
+        <w:ind w:left="0" w:firstLine="0"/>
+        <w:jc w:val="left"/>
+        <w:rPr>
+          <w:b w:val="1"/>
+          <w:sz w:val="28"/>
+          <w:szCs w:val="28"/>
+        </w:rPr>
+      </w:pPr>
+      <w:r>
+        <w:rPr>
+          <w:b w:val="1"/>
+          <w:sz w:val="28"/>
+          <w:szCs w:val="28"/>
+          <w:rtl w:val="0"/>
+        </w:rPr>
+        <w:tab/>
+        <w:t xml:space="preserve">Linguagem C++</w:t>
+      </w:r>
+    </w:p>
+    <w:p>
+      <w:pPr>
+        <w:ind w:left="0" w:firstLine="0"/>
+        <w:jc w:val="left"/>
+        <w:rPr>
+          <w:sz w:val="24"/>
+          <w:szCs w:val="24"/>
+        </w:rPr>
+      </w:pPr>
+      <w:r>
+        <w:rPr>
+          <w:sz w:val="24"/>
+          <w:szCs w:val="24"/>
+          <w:rtl w:val="0"/>
+        </w:rPr>
+        <w:t xml:space="preserve">    Conhecido popularmente como “cê mais mais”, é uma linguagem de programação multiparadigma e de uso geral. É considerada de médio nível, pois combina características de linguagens de alto e baixo níveis. Desde os anos 1990, é uma das linguagens comerciais mais populares, sendo bastante usada academicamente, por seu grande desempenho e base de utilizadores.</w:t>
+      </w:r>
+    </w:p>
+    <w:p>
+      <w:pPr>
+        <w:ind w:left="0" w:firstLine="0"/>
+        <w:jc w:val="left"/>
+        <w:rPr>
+          <w:sz w:val="24"/>
+          <w:szCs w:val="24"/>
+        </w:rPr>
+      </w:pPr>
+      <w:r>
+        <w:rPr>
+          <w:sz w:val="24"/>
+          <w:szCs w:val="24"/>
+          <w:rtl w:val="0"/>
+        </w:rPr>
+        <w:t xml:space="preserve">    Desenvolvida em 1983, no Bell Labs, por Bjarne Stroustrup foi originalmente conhecida como </w:t>
+      </w:r>
+      <w:r>
+        <w:rPr>
+          <w:i w:val="1"/>
+          <w:sz w:val="24"/>
+          <w:szCs w:val="24"/>
+          <w:rtl w:val="0"/>
+        </w:rPr>
+        <w:t xml:space="preserve">C </w:t>
+      </w:r>
+      <w:r>
+        <w:rPr>
+          <w:i w:val="1"/>
+          <w:sz w:val="24"/>
+          <w:szCs w:val="24"/>
+          <w:rtl w:val="0"/>
+        </w:rPr>
+        <w:t xml:space="preserve">with</w:t>
+      </w:r>
+      <w:r>
+        <w:rPr>
+          <w:i w:val="1"/>
+          <w:sz w:val="24"/>
+          <w:szCs w:val="24"/>
+          <w:rtl w:val="0"/>
+        </w:rPr>
+        <w:t xml:space="preserve"> classes </w:t>
+      </w:r>
+      <w:r>
+        <w:rPr>
+          <w:sz w:val="24"/>
+          <w:szCs w:val="24"/>
+          <w:rtl w:val="0"/>
+        </w:rPr>
+        <w:t xml:space="preserve">(C com classes) e era um adicional à linguagem C. novas características lhe foram sendo adicionadas, como tratamento de exceções.</w:t>
+      </w:r>
+    </w:p>
+    <w:p>
+      <w:pPr>
+        <w:ind w:left="0" w:firstLine="0"/>
+        <w:jc w:val="left"/>
+        <w:rPr>
+          <w:sz w:val="24"/>
+          <w:szCs w:val="24"/>
+        </w:rPr>
+      </w:pPr>
+      <w:r>
+        <w:rPr>
+          <w:rtl w:val="0"/>
+        </w:rPr>
+      </w:r>
+    </w:p>
+    <w:p>
+      <w:pPr>
+        <w:ind w:left="0" w:firstLine="0"/>
+        <w:jc w:val="left"/>
+        <w:rPr>
+          <w:sz w:val="28"/>
+          <w:szCs w:val="28"/>
+        </w:rPr>
+      </w:pPr>
+      <w:r>
+        <w:rPr>
+          <w:sz w:val="24"/>
+          <w:szCs w:val="24"/>
+          <w:rtl w:val="0"/>
+        </w:rPr>
+        <w:tab/>
+      </w:r>
+      <w:r>
+        <w:rPr>
+          <w:b w:val="1"/>
+          <w:sz w:val="28"/>
+          <w:szCs w:val="28"/>
+          <w:rtl w:val="0"/>
+        </w:rPr>
+        <w:t xml:space="preserve">Linguagem C#</w:t>
+      </w:r>
+      <w:r>
+        <w:rPr>
+          <w:rtl w:val="0"/>
+        </w:rPr>
+      </w:r>
+    </w:p>
+    <w:p>
+      <w:pPr>
+        <w:ind w:left="0" w:firstLine="0"/>
+        <w:jc w:val="left"/>
+        <w:rPr>
+          <w:sz w:val="24"/>
+          <w:szCs w:val="24"/>
+        </w:rPr>
+      </w:pPr>
+      <w:r>
+        <w:rPr>
+          <w:sz w:val="24"/>
+          <w:szCs w:val="24"/>
+          <w:rtl w:val="0"/>
+        </w:rPr>
+        <w:t xml:space="preserve">    Conhecida como </w:t>
+      </w:r>
+      <w:r>
+        <w:rPr>
+          <w:b w:val="1"/>
+          <w:sz w:val="24"/>
+          <w:szCs w:val="24"/>
+          <w:rtl w:val="0"/>
+        </w:rPr>
+        <w:t xml:space="preserve">C Sharp</w:t>
+      </w:r>
+      <w:r>
+        <w:rPr>
+          <w:sz w:val="24"/>
+          <w:szCs w:val="24"/>
+          <w:rtl w:val="0"/>
+        </w:rPr>
+        <w:t xml:space="preserve">, é uma linguagem de programação orientada a objetos, fortemente tipada, desenvolvida pela Microsoft como parte da plataforma </w:t>
+      </w:r>
+      <w:r>
+        <w:rPr>
+          <w:sz w:val="24"/>
+          <w:szCs w:val="24"/>
+          <w:rtl w:val="0"/>
+        </w:rPr>
+        <w:t xml:space="preserve">dotNet (ou</w:t>
+      </w:r>
+      <w:r>
+        <w:rPr>
+          <w:sz w:val="24"/>
+          <w:szCs w:val="24"/>
+          <w:rtl w:val="0"/>
+        </w:rPr>
+        <w:t xml:space="preserve"> .NET). A sintaxe orientada a objetos foi baseada no </w:t>
+      </w:r>
+      <w:r>
+        <w:rPr>
+          <w:b w:val="1"/>
+          <w:sz w:val="24"/>
+          <w:szCs w:val="24"/>
+          <w:rtl w:val="0"/>
+        </w:rPr>
+        <w:t xml:space="preserve">C++</w:t>
+      </w:r>
+      <w:r>
+        <w:rPr>
+          <w:sz w:val="24"/>
+          <w:szCs w:val="24"/>
+          <w:rtl w:val="0"/>
+        </w:rPr>
+        <w:t xml:space="preserve">, mas inclui muitas influências de outras linguagens de programação, como Object Pascal e Java.</w:t>
+      </w:r>
+    </w:p>
+    <w:p>
+      <w:pPr>
+        <w:ind w:left="0" w:firstLine="0"/>
+        <w:jc w:val="left"/>
+        <w:rPr>
+          <w:sz w:val="24"/>
+          <w:szCs w:val="24"/>
+        </w:rPr>
+      </w:pPr>
+      <w:r>
+        <w:rPr>
+          <w:rtl w:val="0"/>
+        </w:rPr>
+      </w:r>
+    </w:p>
+    <w:p>
+      <w:pPr>
+        <w:ind w:left="0" w:firstLine="0"/>
+        <w:jc w:val="left"/>
+        <w:rPr>
+          <w:b w:val="1"/>
+          <w:sz w:val="28"/>
+          <w:szCs w:val="28"/>
+        </w:rPr>
+      </w:pPr>
+      <w:r>
+        <w:rPr>
+          <w:b w:val="1"/>
+          <w:sz w:val="28"/>
+          <w:szCs w:val="28"/>
+          <w:rtl w:val="0"/>
+        </w:rPr>
+        <w:tab/>
+      </w:r>
+    </w:p>
+    <w:p>
+      <w:pPr>
+        <w:ind w:left="0" w:firstLine="0"/>
+        <w:jc w:val="left"/>
+        <w:rPr>
+          <w:b w:val="1"/>
+          <w:sz w:val="28"/>
+          <w:szCs w:val="28"/>
+        </w:rPr>
+      </w:pPr>
+      <w:r>
+        <w:rPr>
+          <w:rtl w:val="0"/>
+        </w:rPr>
+      </w:r>
+    </w:p>
+    <w:p>
+      <w:pPr>
+        <w:ind w:left="0" w:firstLine="720"/>
+        <w:jc w:val="left"/>
+        <w:rPr>
+          <w:b w:val="1"/>
+          <w:sz w:val="28"/>
+          <w:szCs w:val="28"/>
+        </w:rPr>
+      </w:pPr>
+      <w:r>
+        <w:rPr>
+          <w:b w:val="1"/>
+          <w:sz w:val="28"/>
+          <w:szCs w:val="28"/>
+          <w:rtl w:val="0"/>
+        </w:rPr>
+        <w:t xml:space="preserve">Linguagem Delphi</w:t>
+      </w:r>
+    </w:p>
+    <w:p>
+      <w:pPr>
+        <w:ind w:left="0" w:firstLine="0"/>
+        <w:jc w:val="left"/>
+        <w:rPr>
+          <w:sz w:val="24"/>
+          <w:szCs w:val="24"/>
+        </w:rPr>
+      </w:pPr>
+      <w:r>
+        <w:rPr>
+          <w:sz w:val="28"/>
+          <w:szCs w:val="28"/>
+          <w:rtl w:val="0"/>
+        </w:rPr>
+        <w:t xml:space="preserve">    </w:t>
+      </w:r>
+      <w:r>
+        <w:rPr>
+          <w:sz w:val="24"/>
+          <w:szCs w:val="24"/>
+          <w:rtl w:val="0"/>
+        </w:rPr>
+        <w:t xml:space="preserve">Anteriormente CodeGear Delphi, Imprise Delphi e Borland Delphi, também conhecido como </w:t>
+      </w:r>
+      <w:r>
+        <w:rPr>
+          <w:b w:val="1"/>
+          <w:sz w:val="24"/>
+          <w:szCs w:val="24"/>
+          <w:rtl w:val="0"/>
+        </w:rPr>
+        <w:t xml:space="preserve">Delphi</w:t>
+      </w:r>
+      <w:r>
+        <w:rPr>
+          <w:sz w:val="24"/>
+          <w:szCs w:val="24"/>
+          <w:rtl w:val="0"/>
+        </w:rPr>
+        <w:t xml:space="preserve">, o agora </w:t>
+      </w:r>
+      <w:r>
+        <w:rPr>
+          <w:b w:val="1"/>
+          <w:sz w:val="24"/>
+          <w:szCs w:val="24"/>
+          <w:rtl w:val="0"/>
+        </w:rPr>
+        <w:t xml:space="preserve">Embarcadero Delphi</w:t>
+      </w:r>
+      <w:r>
+        <w:rPr>
+          <w:sz w:val="24"/>
+          <w:szCs w:val="24"/>
+          <w:rtl w:val="0"/>
+        </w:rPr>
+        <w:t xml:space="preserve"> abriga um compilador, uma IDE </w:t>
+      </w:r>
+      <w:r>
+        <w:rPr>
+          <w:sz w:val="24"/>
+          <w:szCs w:val="24"/>
+          <w:rtl w:val="0"/>
+        </w:rPr>
+        <w:t xml:space="preserve">e uma</w:t>
+      </w:r>
+      <w:r>
+        <w:rPr>
+          <w:sz w:val="24"/>
+          <w:szCs w:val="24"/>
+          <w:rtl w:val="0"/>
+        </w:rPr>
+        <w:t xml:space="preserve"> linguagem de programação; foi produzido inicialmente pela Borland Software Corporation e atualmente pela Embarcadero.</w:t>
+      </w:r>
+    </w:p>
+    <w:p>
+      <w:pPr>
+        <w:ind w:left="0" w:firstLine="0"/>
+        <w:jc w:val="left"/>
+        <w:rPr>
+          <w:sz w:val="24"/>
+          <w:szCs w:val="24"/>
+        </w:rPr>
+      </w:pPr>
+      <w:r>
+        <w:rPr>
+          <w:sz w:val="24"/>
+          <w:szCs w:val="24"/>
+          <w:rtl w:val="0"/>
+        </w:rPr>
+        <w:t xml:space="preserve">   O </w:t>
+      </w:r>
+      <w:r>
+        <w:rPr>
+          <w:b w:val="1"/>
+          <w:sz w:val="24"/>
+          <w:szCs w:val="24"/>
+          <w:rtl w:val="0"/>
+        </w:rPr>
+        <w:t xml:space="preserve">Delphi</w:t>
+      </w:r>
+      <w:r>
+        <w:rPr>
+          <w:sz w:val="24"/>
+          <w:szCs w:val="24"/>
+          <w:rtl w:val="0"/>
+        </w:rPr>
+        <w:t xml:space="preserve">, originalmente </w:t>
+      </w:r>
+      <w:r>
+        <w:rPr>
+          <w:sz w:val="24"/>
+          <w:szCs w:val="24"/>
+          <w:rtl w:val="0"/>
+        </w:rPr>
+        <w:t xml:space="preserve">direcionado</w:t>
+      </w:r>
+      <w:r>
+        <w:rPr>
+          <w:sz w:val="24"/>
+          <w:szCs w:val="24"/>
+          <w:rtl w:val="0"/>
+        </w:rPr>
+        <w:t xml:space="preserve"> para a plataforma Windows, chegou a ser usado para o desenvolvimento de aplicações nativas para Linux e Mac OS, através do Kylix (o Kylix é um IDE para linguagens C++ e Object Pascal), e para o framework Microsoft .NET em suas versões mais recentes. O desenvolvimento do Kylix foi descontinuado.</w:t>
+      </w:r>
+    </w:p>
+    <w:p>
+      <w:pPr>
+        <w:ind w:left="0" w:firstLine="0"/>
+        <w:jc w:val="left"/>
+        <w:rPr>
+          <w:sz w:val="24"/>
+          <w:szCs w:val="24"/>
+        </w:rPr>
+      </w:pPr>
+      <w:r>
+        <w:rPr>
+          <w:rtl w:val="0"/>
+        </w:rPr>
+      </w:r>
+    </w:p>
+    <w:p>
+      <w:pPr>
+        <w:ind w:left="0" w:firstLine="0"/>
+        <w:jc w:val="left"/>
+        <w:rPr>
+          <w:b w:val="1"/>
+          <w:sz w:val="28"/>
+          <w:szCs w:val="28"/>
+        </w:rPr>
+      </w:pPr>
+      <w:r>
+        <w:rPr>
+          <w:sz w:val="24"/>
+          <w:szCs w:val="24"/>
+          <w:rtl w:val="0"/>
+        </w:rPr>
+        <w:tab/>
+      </w:r>
+      <w:r>
+        <w:rPr>
+          <w:b w:val="1"/>
+          <w:sz w:val="28"/>
+          <w:szCs w:val="28"/>
+          <w:rtl w:val="0"/>
+        </w:rPr>
+        <w:t xml:space="preserve">Linguagem Perl</w:t>
+      </w:r>
+    </w:p>
+    <w:p>
+      <w:pPr>
+        <w:ind w:left="0" w:firstLine="0"/>
+        <w:jc w:val="left"/>
+        <w:rPr>
+          <w:sz w:val="24"/>
+          <w:szCs w:val="24"/>
+        </w:rPr>
+      </w:pPr>
+      <w:r>
+        <w:rPr>
+          <w:b w:val="1"/>
+          <w:sz w:val="28"/>
+          <w:szCs w:val="28"/>
+          <w:rtl w:val="0"/>
+        </w:rPr>
+        <w:t xml:space="preserve">    </w:t>
+      </w:r>
+      <w:r>
+        <w:rPr>
+          <w:sz w:val="24"/>
+          <w:szCs w:val="24"/>
+          <w:rtl w:val="0"/>
+        </w:rPr>
+        <w:t xml:space="preserve">É uma linguagem de programação estável </w:t>
+      </w:r>
+      <w:r>
+        <w:rPr>
+          <w:sz w:val="24"/>
+          <w:szCs w:val="24"/>
+          <w:rtl w:val="0"/>
+        </w:rPr>
+        <w:t xml:space="preserve">e multiplataforma,</w:t>
+      </w:r>
+      <w:r>
+        <w:rPr>
+          <w:sz w:val="24"/>
+          <w:szCs w:val="24"/>
+          <w:rtl w:val="0"/>
+        </w:rPr>
+        <w:t xml:space="preserve"> usada em aplicações de missão crítica em todos os setores, sendo destacado o seu uso no desenvolvimento web de todos os tipos. Permite a criação de programas em ambientes UNIX, MSDOS, Windows, Macintosh, OS/2 e outros sistemas operacionais. Além de ser muito utilizada em programação de </w:t>
+      </w:r>
+      <w:r>
+        <w:rPr>
+          <w:sz w:val="24"/>
+          <w:szCs w:val="24"/>
+          <w:rtl w:val="0"/>
+        </w:rPr>
+        <w:t xml:space="preserve">formulários www e</w:t>
+      </w:r>
+      <w:r>
+        <w:rPr>
+          <w:sz w:val="24"/>
+          <w:szCs w:val="24"/>
+          <w:rtl w:val="0"/>
+        </w:rPr>
+        <w:t xml:space="preserve"> em tarefas administrativas de sistemas UNIX - em que a linguagem nasceu e se desenvolveu -, possui funções muito eficientes para manipulação de textos.</w:t>
+      </w:r>
+    </w:p>
+    <w:p>
+      <w:pPr>
+        <w:ind w:left="0" w:firstLine="0"/>
+        <w:jc w:val="left"/>
+        <w:rPr>
+          <w:sz w:val="24"/>
+          <w:szCs w:val="24"/>
+        </w:rPr>
+      </w:pPr>
+      <w:r>
+        <w:rPr>
+          <w:rtl w:val="0"/>
+        </w:rPr>
+      </w:r>
+    </w:p>
+    <w:p>
+      <w:pPr>
+        <w:ind w:left="0" w:firstLine="0"/>
+        <w:jc w:val="left"/>
+        <w:rPr>
+          <w:b w:val="1"/>
+          <w:sz w:val="28"/>
+          <w:szCs w:val="28"/>
+        </w:rPr>
+      </w:pPr>
+      <w:r>
+        <w:rPr>
+          <w:sz w:val="24"/>
+          <w:szCs w:val="24"/>
+          <w:rtl w:val="0"/>
+        </w:rPr>
+        <w:tab/>
+      </w:r>
+      <w:r>
+        <w:rPr>
+          <w:b w:val="1"/>
+          <w:sz w:val="28"/>
+          <w:szCs w:val="28"/>
+          <w:rtl w:val="0"/>
+        </w:rPr>
+        <w:t xml:space="preserve">Linguagem Python</w:t>
+      </w:r>
+    </w:p>
+    <w:p>
+      <w:pPr>
+        <w:ind w:left="0" w:firstLine="0"/>
+        <w:jc w:val="left"/>
+        <w:rPr>
+          <w:sz w:val="24"/>
+          <w:szCs w:val="24"/>
+        </w:rPr>
+      </w:pPr>
+      <w:r>
+        <w:rPr>
+          <w:b w:val="1"/>
+          <w:sz w:val="28"/>
+          <w:szCs w:val="28"/>
+          <w:rtl w:val="0"/>
+        </w:rPr>
+        <w:t xml:space="preserve">    </w:t>
+      </w:r>
+      <w:r>
+        <w:rPr>
+          <w:sz w:val="24"/>
+          <w:szCs w:val="24"/>
+          <w:rtl w:val="0"/>
+        </w:rPr>
+        <w:t xml:space="preserve">É uma linguagem de programação de alto nível, interpretada, imperativa, orientada a objetos, de tipagem dinâmica e forte. Foi lançada por Guido van Rossum em 1991. Atualmente possui um modelo de desenvolvimento comunitário, aberto e gerenciado pela organização sem fins lucrativos Python Software Foundation. Apesar de várias de suas partes possuírem padrões e especificações formais, a linguagem como um todo não é formalmente especificada. O padrão, de fato, é a implementação </w:t>
+      </w:r>
+      <w:r>
+        <w:rPr>
+          <w:b w:val="1"/>
+          <w:sz w:val="24"/>
+          <w:szCs w:val="24"/>
+          <w:rtl w:val="0"/>
+        </w:rPr>
+        <w:t xml:space="preserve">CPython</w:t>
+      </w:r>
+      <w:r>
+        <w:rPr>
+          <w:sz w:val="24"/>
+          <w:szCs w:val="24"/>
+          <w:rtl w:val="0"/>
+        </w:rPr>
+        <w:t xml:space="preserve">.</w:t>
+      </w:r>
+      <w:r>
+        <w:rPr>
+          <w:rtl w:val="0"/>
+        </w:rPr>
+      </w:r>
+    </w:p>
+    <w:p>
+      <w:pPr>
+        <w:ind w:left="0" w:firstLine="0"/>
+        <w:jc w:val="left"/>
+        <w:rPr>
+          <w:sz w:val="24"/>
+          <w:szCs w:val="24"/>
+        </w:rPr>
+      </w:pPr>
+      <w:r>
+        <w:rPr>
+          <w:sz w:val="24"/>
+          <w:szCs w:val="24"/>
+          <w:rtl w:val="0"/>
+        </w:rPr>
+        <w:t xml:space="preserve">    Foi projetada com a filosofia de enfatizar a importância do esforço do programador sobre o esforço computacional. Prioriza a legibilidade do código sobre a velocidade ou expressividade. Combina uma sintaxe concisa e clara com os recursos poderosos de sua biblioteca-padrão e por módulos e frameworks desenvolvidos por terceiros.</w:t>
       </w:r>
     </w:p>
     <w:sectPr>

</xml_diff>